<commit_message>
Meeting Update & DSSM Retrieval Result
</commit_message>
<xml_diff>
--- a/docs/Draft Report (v0.1).docx
+++ b/docs/Draft Report (v0.1).docx
@@ -2102,12 +2102,14 @@
         </w:numPr>
         <w:rPr>
           <w:rFonts w:cs="Arial"/>
-          <w:lang w:val="en-US"/>
-        </w:rPr>
-      </w:pPr>
-      <w:r>
-        <w:rPr>
-          <w:rFonts w:cs="Arial"/>
+          <w:strike/>
+          <w:lang w:val="en-US"/>
+        </w:rPr>
+      </w:pPr>
+      <w:r>
+        <w:rPr>
+          <w:rFonts w:cs="Arial"/>
+          <w:strike/>
           <w:lang w:val="en-US"/>
         </w:rPr>
         <w:t>Scalability (Medium Priority)</w:t>
@@ -2117,6 +2119,7 @@
       <w:pPr>
         <w:rPr>
           <w:rFonts w:cs="Arial"/>
+          <w:strike/>
           <w:lang w:val="en-US"/>
         </w:rPr>
       </w:pPr>
@@ -2125,6 +2128,7 @@
           <w:rFonts w:cs="Arial"/>
           <w:b/>
           <w:bCs/>
+          <w:strike/>
           <w:lang w:val="en-US"/>
         </w:rPr>
         <w:t>Definition</w:t>
@@ -2132,6 +2136,7 @@
       <w:r>
         <w:rPr>
           <w:rFonts w:cs="Arial"/>
+          <w:strike/>
           <w:lang w:val="en-US"/>
         </w:rPr>
         <w:t xml:space="preserve">: </w:t>
@@ -2139,6 +2144,7 @@
       <w:r>
         <w:rPr>
           <w:rFonts w:cs="Arial"/>
+          <w:strike/>
           <w:lang w:val="en-US"/>
         </w:rPr>
         <w:t>Scalability is the system's ability to manage an increasing number of users and items efficiently without suffering from significant performance degradation</w:t>
@@ -2146,6 +2152,7 @@
       <w:r>
         <w:rPr>
           <w:rFonts w:cs="Arial"/>
+          <w:strike/>
           <w:lang w:val="en-US"/>
         </w:rPr>
         <w:t>.</w:t>
@@ -2155,6 +2162,7 @@
       <w:pPr>
         <w:rPr>
           <w:rFonts w:cs="Arial"/>
+          <w:strike/>
           <w:lang w:val="en-US"/>
         </w:rPr>
       </w:pPr>
@@ -2163,6 +2171,7 @@
           <w:rFonts w:cs="Arial"/>
           <w:b/>
           <w:bCs/>
+          <w:strike/>
           <w:lang w:val="en-US"/>
         </w:rPr>
         <w:t>Impact</w:t>
@@ -2170,6 +2179,7 @@
       <w:r>
         <w:rPr>
           <w:rFonts w:cs="Arial"/>
+          <w:strike/>
           <w:lang w:val="en-US"/>
         </w:rPr>
         <w:t xml:space="preserve">: </w:t>
@@ -2177,6 +2187,7 @@
       <w:r>
         <w:rPr>
           <w:rFonts w:cs="Arial"/>
+          <w:strike/>
           <w:lang w:val="en-US"/>
         </w:rPr>
         <w:t>As the platform grows, rising computational demands can result in slower response times and a general decline in performance.</w:t>
@@ -2274,12 +2285,14 @@
         </w:numPr>
         <w:rPr>
           <w:rFonts w:cs="Arial"/>
-          <w:lang w:val="en-US"/>
-        </w:rPr>
-      </w:pPr>
-      <w:r>
-        <w:rPr>
-          <w:rFonts w:cs="Arial"/>
+          <w:strike/>
+          <w:lang w:val="en-US"/>
+        </w:rPr>
+      </w:pPr>
+      <w:r>
+        <w:rPr>
+          <w:rFonts w:cs="Arial"/>
+          <w:strike/>
           <w:lang w:val="en-US"/>
         </w:rPr>
         <w:t>Privacy Concerns (Low Priority)</w:t>
@@ -2289,6 +2302,7 @@
       <w:pPr>
         <w:rPr>
           <w:rFonts w:cs="Arial"/>
+          <w:strike/>
           <w:lang w:val="en-US"/>
         </w:rPr>
       </w:pPr>
@@ -2297,6 +2311,7 @@
           <w:rFonts w:cs="Arial"/>
           <w:b/>
           <w:bCs/>
+          <w:strike/>
           <w:lang w:val="en-US"/>
         </w:rPr>
         <w:t>Definition</w:t>
@@ -2304,6 +2319,7 @@
       <w:r>
         <w:rPr>
           <w:rFonts w:cs="Arial"/>
+          <w:strike/>
           <w:lang w:val="en-US"/>
         </w:rPr>
         <w:t xml:space="preserve">: </w:t>
@@ -2311,6 +2327,7 @@
       <w:r>
         <w:rPr>
           <w:rFonts w:cs="Arial"/>
+          <w:strike/>
           <w:lang w:val="en-US"/>
         </w:rPr>
         <w:t>Privacy concerns relate to the responsible handling of user data to ensure privacy while still providing personalized recommendations.</w:t>
@@ -2320,6 +2337,7 @@
       <w:pPr>
         <w:rPr>
           <w:rFonts w:cs="Arial"/>
+          <w:strike/>
           <w:lang w:val="en-US"/>
         </w:rPr>
       </w:pPr>
@@ -2328,6 +2346,7 @@
           <w:rFonts w:cs="Arial"/>
           <w:b/>
           <w:bCs/>
+          <w:strike/>
           <w:lang w:val="en-US"/>
         </w:rPr>
         <w:t>Impact</w:t>
@@ -2335,6 +2354,7 @@
       <w:r>
         <w:rPr>
           <w:rFonts w:cs="Arial"/>
+          <w:strike/>
           <w:lang w:val="en-US"/>
         </w:rPr>
         <w:t xml:space="preserve">: </w:t>
@@ -2342,6 +2362,7 @@
       <w:r>
         <w:rPr>
           <w:rFonts w:cs="Arial"/>
+          <w:strike/>
           <w:lang w:val="en-US"/>
         </w:rPr>
         <w:t>Ineffective data management can lead to privacy breaches, erosion of user trust, and non-compliance with regulatory standards.</w:t>

</xml_diff>